<commit_message>
Added the PPT and Use Case Full Description
</commit_message>
<xml_diff>
--- a/SupportingDocuments/DataDictionary.docx
+++ b/SupportingDocuments/DataDictionary.docx
@@ -70,11 +70,9 @@
             </w:tcMar>
           </w:tcPr>
           <w:p>
-            <w:proofErr w:type="spellStart"/>
             <w:r>
               <w:t>nodeID</w:t>
             </w:r>
-            <w:proofErr w:type="spellEnd"/>
           </w:p>
         </w:tc>
         <w:tc>
@@ -138,11 +136,9 @@
             </w:tcMar>
           </w:tcPr>
           <w:p>
-            <w:proofErr w:type="spellStart"/>
             <w:r>
               <w:t>nodeID</w:t>
             </w:r>
-            <w:proofErr w:type="spellEnd"/>
           </w:p>
         </w:tc>
         <w:tc>
@@ -189,11 +185,9 @@
             </w:tcMar>
           </w:tcPr>
           <w:p>
-            <w:proofErr w:type="spellStart"/>
             <w:r>
               <w:t>outputConnection</w:t>
             </w:r>
-            <w:proofErr w:type="spellEnd"/>
           </w:p>
         </w:tc>
         <w:tc>
@@ -257,11 +251,9 @@
             </w:tcMar>
           </w:tcPr>
           <w:p>
-            <w:proofErr w:type="spellStart"/>
             <w:r>
               <w:t>nodeID</w:t>
             </w:r>
-            <w:proofErr w:type="spellEnd"/>
           </w:p>
         </w:tc>
         <w:tc>
@@ -457,11 +449,9 @@
             </w:tcMar>
           </w:tcPr>
           <w:p>
-            <w:proofErr w:type="spellStart"/>
             <w:r>
               <w:t>nodeID</w:t>
             </w:r>
-            <w:proofErr w:type="spellEnd"/>
           </w:p>
         </w:tc>
         <w:tc>
@@ -525,11 +515,9 @@
             </w:tcMar>
           </w:tcPr>
           <w:p>
-            <w:proofErr w:type="spellStart"/>
             <w:r>
               <w:t>nodeID</w:t>
             </w:r>
-            <w:proofErr w:type="spellEnd"/>
           </w:p>
         </w:tc>
         <w:tc>
@@ -577,11 +565,9 @@
             <w:hideMark/>
           </w:tcPr>
           <w:p>
-            <w:proofErr w:type="spellStart"/>
             <w:r>
               <w:t>speakerName</w:t>
             </w:r>
-            <w:proofErr w:type="spellEnd"/>
           </w:p>
         </w:tc>
         <w:tc>
@@ -671,11 +657,9 @@
             <w:hideMark/>
           </w:tcPr>
           <w:p>
-            <w:proofErr w:type="spellStart"/>
             <w:r>
               <w:t>Lilyia</w:t>
             </w:r>
-            <w:proofErr w:type="spellEnd"/>
           </w:p>
         </w:tc>
       </w:tr>
@@ -701,11 +685,9 @@
             <w:hideMark/>
           </w:tcPr>
           <w:p>
-            <w:proofErr w:type="spellStart"/>
             <w:r>
               <w:t>dialogueLine</w:t>
             </w:r>
-            <w:proofErr w:type="spellEnd"/>
           </w:p>
         </w:tc>
         <w:tc>
@@ -792,79 +774,7 @@
           </w:tcPr>
           <w:p>
             <w:r>
-              <w:t xml:space="preserve">Lorem ipsum dolor sit </w:t>
-            </w:r>
-            <w:proofErr w:type="spellStart"/>
-            <w:r>
-              <w:t>amet</w:t>
-            </w:r>
-            <w:proofErr w:type="spellEnd"/>
-            <w:r>
-              <w:t xml:space="preserve">, </w:t>
-            </w:r>
-            <w:proofErr w:type="spellStart"/>
-            <w:r>
-              <w:t>consectetur</w:t>
-            </w:r>
-            <w:proofErr w:type="spellEnd"/>
-            <w:r>
-              <w:t xml:space="preserve"> </w:t>
-            </w:r>
-            <w:proofErr w:type="spellStart"/>
-            <w:r>
-              <w:t>adipiscing</w:t>
-            </w:r>
-            <w:proofErr w:type="spellEnd"/>
-            <w:r>
-              <w:t xml:space="preserve"> </w:t>
-            </w:r>
-            <w:proofErr w:type="spellStart"/>
-            <w:r>
-              <w:t>elit</w:t>
-            </w:r>
-            <w:proofErr w:type="spellEnd"/>
-            <w:r>
-              <w:t xml:space="preserve">, sed do </w:t>
-            </w:r>
-            <w:proofErr w:type="spellStart"/>
-            <w:r>
-              <w:t>eiusmod</w:t>
-            </w:r>
-            <w:proofErr w:type="spellEnd"/>
-            <w:r>
-              <w:t xml:space="preserve"> </w:t>
-            </w:r>
-            <w:proofErr w:type="spellStart"/>
-            <w:r>
-              <w:t>tempor</w:t>
-            </w:r>
-            <w:proofErr w:type="spellEnd"/>
-            <w:r>
-              <w:t xml:space="preserve"> </w:t>
-            </w:r>
-            <w:proofErr w:type="spellStart"/>
-            <w:r>
-              <w:t>incididunt</w:t>
-            </w:r>
-            <w:proofErr w:type="spellEnd"/>
-            <w:r>
-              <w:t xml:space="preserve"> </w:t>
-            </w:r>
-            <w:proofErr w:type="spellStart"/>
-            <w:r>
-              <w:t>ut</w:t>
-            </w:r>
-            <w:proofErr w:type="spellEnd"/>
-            <w:r>
-              <w:t xml:space="preserve"> labore et dolore magna </w:t>
-            </w:r>
-            <w:proofErr w:type="spellStart"/>
-            <w:r>
-              <w:t>aliqua</w:t>
-            </w:r>
-            <w:proofErr w:type="spellEnd"/>
-            <w:r>
-              <w:t>.</w:t>
+              <w:t>Lorem ipsum dolor sit amet, consectetur adipiscing elit, sed do eiusmod tempor incididunt ut labore et dolore magna aliqua.</w:t>
             </w:r>
           </w:p>
         </w:tc>
@@ -1016,11 +926,9 @@
             <w:hideMark/>
           </w:tcPr>
           <w:p>
-            <w:proofErr w:type="spellStart"/>
             <w:r>
               <w:t>cameraEffect</w:t>
             </w:r>
-            <w:proofErr w:type="spellEnd"/>
           </w:p>
         </w:tc>
         <w:tc>
@@ -1087,11 +995,9 @@
             <w:hideMark/>
           </w:tcPr>
           <w:p>
-            <w:proofErr w:type="spellStart"/>
             <w:r>
               <w:t>camera_effect</w:t>
             </w:r>
-            <w:proofErr w:type="spellEnd"/>
           </w:p>
         </w:tc>
         <w:tc>
@@ -1112,11 +1018,9 @@
             <w:hideMark/>
           </w:tcPr>
           <w:p>
-            <w:proofErr w:type="spellStart"/>
             <w:r>
               <w:t>screen_shake</w:t>
             </w:r>
-            <w:proofErr w:type="spellEnd"/>
           </w:p>
         </w:tc>
       </w:tr>
@@ -1142,11 +1046,9 @@
             <w:hideMark/>
           </w:tcPr>
           <w:p>
-            <w:proofErr w:type="spellStart"/>
             <w:r>
               <w:t>visualFX</w:t>
             </w:r>
-            <w:proofErr w:type="spellEnd"/>
           </w:p>
         </w:tc>
         <w:tc>
@@ -1213,11 +1115,9 @@
             <w:hideMark/>
           </w:tcPr>
           <w:p>
-            <w:proofErr w:type="spellStart"/>
             <w:r>
               <w:t>vfxName.prefab</w:t>
             </w:r>
-            <w:proofErr w:type="spellEnd"/>
           </w:p>
         </w:tc>
         <w:tc>
@@ -1238,13 +1138,8 @@
             <w:hideMark/>
           </w:tcPr>
           <w:p>
-            <w:proofErr w:type="spellStart"/>
-            <w:r>
-              <w:t>magic_circle</w:t>
-            </w:r>
-            <w:proofErr w:type="spellEnd"/>
-            <w:r>
-              <w:t>-blue</w:t>
+            <w:r>
+              <w:t>magic_circle-blue</w:t>
             </w:r>
           </w:p>
         </w:tc>
@@ -1271,11 +1166,9 @@
             <w:hideMark/>
           </w:tcPr>
           <w:p>
-            <w:proofErr w:type="spellStart"/>
             <w:r>
               <w:t>soundEffect</w:t>
             </w:r>
-            <w:proofErr w:type="spellEnd"/>
           </w:p>
         </w:tc>
         <w:tc>
@@ -1365,11 +1258,9 @@
             <w:hideMark/>
           </w:tcPr>
           <w:p>
-            <w:proofErr w:type="spellStart"/>
             <w:r>
               <w:t>sparkle_sound</w:t>
             </w:r>
-            <w:proofErr w:type="spellEnd"/>
           </w:p>
         </w:tc>
       </w:tr>
@@ -1395,11 +1286,9 @@
             <w:hideMark/>
           </w:tcPr>
           <w:p>
-            <w:proofErr w:type="spellStart"/>
             <w:r>
               <w:t>musicClip</w:t>
             </w:r>
-            <w:proofErr w:type="spellEnd"/>
           </w:p>
         </w:tc>
         <w:tc>
@@ -1489,11 +1378,9 @@
             <w:hideMark/>
           </w:tcPr>
           <w:p>
-            <w:proofErr w:type="spellStart"/>
             <w:r>
               <w:t>throneroom_amb</w:t>
             </w:r>
-            <w:proofErr w:type="spellEnd"/>
           </w:p>
         </w:tc>
       </w:tr>
@@ -1518,12 +1405,10 @@
             </w:tcMar>
           </w:tcPr>
           <w:p>
-            <w:proofErr w:type="spellStart"/>
             <w:r>
               <w:lastRenderedPageBreak/>
               <w:t>inputConnection</w:t>
             </w:r>
-            <w:proofErr w:type="spellEnd"/>
           </w:p>
         </w:tc>
         <w:tc>
@@ -1587,11 +1472,9 @@
             </w:tcMar>
           </w:tcPr>
           <w:p>
-            <w:proofErr w:type="spellStart"/>
             <w:r>
               <w:t>nodeID</w:t>
             </w:r>
-            <w:proofErr w:type="spellEnd"/>
           </w:p>
         </w:tc>
         <w:tc>
@@ -1638,11 +1521,9 @@
             </w:tcMar>
           </w:tcPr>
           <w:p>
-            <w:proofErr w:type="spellStart"/>
             <w:r>
               <w:t>outputConnection</w:t>
             </w:r>
-            <w:proofErr w:type="spellEnd"/>
           </w:p>
         </w:tc>
         <w:tc>
@@ -1706,11 +1587,9 @@
             </w:tcMar>
           </w:tcPr>
           <w:p>
-            <w:proofErr w:type="spellStart"/>
             <w:r>
               <w:t>nodeID</w:t>
             </w:r>
-            <w:proofErr w:type="spellEnd"/>
           </w:p>
         </w:tc>
         <w:tc>
@@ -1786,11 +1665,9 @@
             </w:tcMar>
           </w:tcPr>
           <w:p>
-            <w:proofErr w:type="spellStart"/>
             <w:r>
               <w:t>nodeID</w:t>
             </w:r>
-            <w:proofErr w:type="spellEnd"/>
           </w:p>
         </w:tc>
         <w:tc>
@@ -1854,11 +1731,9 @@
             </w:tcMar>
           </w:tcPr>
           <w:p>
-            <w:proofErr w:type="spellStart"/>
             <w:r>
               <w:t>nodeID</w:t>
             </w:r>
-            <w:proofErr w:type="spellEnd"/>
           </w:p>
         </w:tc>
         <w:tc>
@@ -1905,11 +1780,9 @@
             </w:tcMar>
           </w:tcPr>
           <w:p>
-            <w:proofErr w:type="spellStart"/>
             <w:r>
               <w:t>inputConnection</w:t>
             </w:r>
-            <w:proofErr w:type="spellEnd"/>
           </w:p>
         </w:tc>
         <w:tc>
@@ -1973,11 +1846,9 @@
             </w:tcMar>
           </w:tcPr>
           <w:p>
-            <w:proofErr w:type="spellStart"/>
             <w:r>
               <w:t>nodeID</w:t>
             </w:r>
-            <w:proofErr w:type="spellEnd"/>
           </w:p>
         </w:tc>
         <w:tc>
@@ -2024,38 +1895,30 @@
             </w:tcMar>
           </w:tcPr>
           <w:p>
-            <w:proofErr w:type="spellStart"/>
             <w:r>
               <w:t>targetSceneID</w:t>
             </w:r>
-            <w:proofErr w:type="spellEnd"/>
-          </w:p>
-        </w:tc>
-        <w:tc>
-          <w:tcPr>
-            <w:tcW w:w="0" w:type="auto"/>
-            <w:tcBorders>
-              <w:top w:val="single" w:sz="8" w:space="0" w:color="000000"/>
-              <w:left w:val="single" w:sz="8" w:space="0" w:color="000000"/>
-              <w:bottom w:val="single" w:sz="8" w:space="0" w:color="000000"/>
-              <w:right w:val="single" w:sz="8" w:space="0" w:color="000000"/>
-            </w:tcBorders>
-            <w:tcMar>
-              <w:top w:w="100" w:type="dxa"/>
-              <w:left w:w="100" w:type="dxa"/>
-              <w:bottom w:w="100" w:type="dxa"/>
-              <w:right w:w="100" w:type="dxa"/>
-            </w:tcMar>
-          </w:tcPr>
-          <w:p>
-            <w:r>
-              <w:t xml:space="preserve">The scene </w:t>
-            </w:r>
-            <w:r>
-              <w:t>transitions</w:t>
-            </w:r>
-            <w:r>
-              <w:t xml:space="preserve"> upon activation of the node.</w:t>
+          </w:p>
+        </w:tc>
+        <w:tc>
+          <w:tcPr>
+            <w:tcW w:w="0" w:type="auto"/>
+            <w:tcBorders>
+              <w:top w:val="single" w:sz="8" w:space="0" w:color="000000"/>
+              <w:left w:val="single" w:sz="8" w:space="0" w:color="000000"/>
+              <w:bottom w:val="single" w:sz="8" w:space="0" w:color="000000"/>
+              <w:right w:val="single" w:sz="8" w:space="0" w:color="000000"/>
+            </w:tcBorders>
+            <w:tcMar>
+              <w:top w:w="100" w:type="dxa"/>
+              <w:left w:w="100" w:type="dxa"/>
+              <w:bottom w:w="100" w:type="dxa"/>
+              <w:right w:w="100" w:type="dxa"/>
+            </w:tcMar>
+          </w:tcPr>
+          <w:p>
+            <w:r>
+              <w:t>The scene transitions upon activation of the node.</w:t>
             </w:r>
           </w:p>
         </w:tc>
@@ -2098,11 +1961,9 @@
             </w:tcMar>
           </w:tcPr>
           <w:p>
-            <w:proofErr w:type="spellStart"/>
             <w:r>
               <w:t>sceneID</w:t>
             </w:r>
-            <w:proofErr w:type="spellEnd"/>
           </w:p>
         </w:tc>
         <w:tc>
@@ -2180,11 +2041,9 @@
             <w:hideMark/>
           </w:tcPr>
           <w:p>
-            <w:proofErr w:type="spellStart"/>
             <w:r>
               <w:t>SceneID</w:t>
             </w:r>
-            <w:proofErr w:type="spellEnd"/>
           </w:p>
         </w:tc>
         <w:tc>
@@ -2338,46 +2197,31 @@
             </w:tcMar>
           </w:tcPr>
           <w:p>
-            <w:proofErr w:type="spellStart"/>
             <w:r>
               <w:t>saveID</w:t>
             </w:r>
-            <w:proofErr w:type="spellEnd"/>
-          </w:p>
-        </w:tc>
-        <w:tc>
-          <w:tcPr>
-            <w:tcW w:w="0" w:type="auto"/>
-            <w:tcBorders>
-              <w:top w:val="single" w:sz="8" w:space="0" w:color="000000"/>
-              <w:left w:val="single" w:sz="8" w:space="0" w:color="000000"/>
-              <w:bottom w:val="single" w:sz="8" w:space="0" w:color="000000"/>
-              <w:right w:val="single" w:sz="8" w:space="0" w:color="000000"/>
-            </w:tcBorders>
-            <w:tcMar>
-              <w:top w:w="100" w:type="dxa"/>
-              <w:left w:w="100" w:type="dxa"/>
-              <w:bottom w:w="100" w:type="dxa"/>
-              <w:right w:w="100" w:type="dxa"/>
-            </w:tcMar>
-          </w:tcPr>
-          <w:p>
-            <w:r>
-              <w:t xml:space="preserve">Unique Identifier for the save file in the game. This stores the </w:t>
-            </w:r>
-            <w:proofErr w:type="spellStart"/>
-            <w:r>
-              <w:t>sceneID</w:t>
-            </w:r>
-            <w:proofErr w:type="spellEnd"/>
-            <w:r>
-              <w:t xml:space="preserve"> and </w:t>
-            </w:r>
-            <w:proofErr w:type="spellStart"/>
-            <w:r>
-              <w:t>nodeID</w:t>
-            </w:r>
-            <w:proofErr w:type="spellEnd"/>
+          </w:p>
+        </w:tc>
+        <w:tc>
+          <w:tcPr>
+            <w:tcW w:w="0" w:type="auto"/>
+            <w:tcBorders>
+              <w:top w:val="single" w:sz="8" w:space="0" w:color="000000"/>
+              <w:left w:val="single" w:sz="8" w:space="0" w:color="000000"/>
+              <w:bottom w:val="single" w:sz="8" w:space="0" w:color="000000"/>
+              <w:right w:val="single" w:sz="8" w:space="0" w:color="000000"/>
+            </w:tcBorders>
+            <w:tcMar>
+              <w:top w:w="100" w:type="dxa"/>
+              <w:left w:w="100" w:type="dxa"/>
+              <w:bottom w:w="100" w:type="dxa"/>
+              <w:right w:w="100" w:type="dxa"/>
+            </w:tcMar>
+          </w:tcPr>
+          <w:p>
+            <w:r>
+              <w:t>Unique Identifier for the save file in the game. This stores the sceneID and nodeID</w:t>
+            </w:r>
           </w:p>
         </w:tc>
         <w:tc>
@@ -2460,11 +2304,9 @@
             </w:tcMar>
           </w:tcPr>
           <w:p>
-            <w:proofErr w:type="spellStart"/>
             <w:r>
               <w:t>saveSlotNumber</w:t>
             </w:r>
-            <w:proofErr w:type="spellEnd"/>
           </w:p>
         </w:tc>
         <w:tc>
@@ -2506,13 +2348,8 @@
             </w:tcMar>
           </w:tcPr>
           <w:p>
-            <w:proofErr w:type="gramStart"/>
-            <w:r>
-              <w:t>INT(</w:t>
-            </w:r>
-            <w:proofErr w:type="gramEnd"/>
-            <w:r>
-              <w:t>4)</w:t>
+            <w:r>
+              <w:t>INT</w:t>
             </w:r>
           </w:p>
         </w:tc>
@@ -3172,6 +3009,7 @@
   <w:style w:type="character" w:default="1" w:styleId="DefaultParagraphFont">
     <w:name w:val="Default Paragraph Font"/>
     <w:uiPriority w:val="1"/>
+    <w:semiHidden/>
     <w:unhideWhenUsed/>
   </w:style>
   <w:style w:type="table" w:default="1" w:styleId="TableNormal">

</xml_diff>